<commit_message>
Added main method for iteration 2 & 3. Also updated some of the artifacts.
</commit_message>
<xml_diff>
--- a/iteration 3/Operation_Contracts_Process_Bookings.docx
+++ b/iteration 3/Operation_Contracts_Process_Bookings.docx
@@ -56,64 +56,8 @@
           <w:sz w:val="32"/>
           <w:szCs w:val="32"/>
         </w:rPr>
-        <w:t xml:space="preserve">System Operations: </w:t>
-      </w:r>
-      <w:proofErr w:type="spellStart"/>
-      <w:r>
-        <w:rPr>
-          <w:rFonts w:ascii="Aptos Display" w:eastAsia="Times New Roman" w:hAnsi="Aptos Display" w:cs="Times New Roman"/>
-          <w:spacing w:val="-10"/>
-          <w:kern w:val="28"/>
-          <w:sz w:val="32"/>
-          <w:szCs w:val="32"/>
-        </w:rPr>
-        <w:t>bookOffering</w:t>
-      </w:r>
-      <w:proofErr w:type="spellEnd"/>
-      <w:r>
-        <w:rPr>
-          <w:rFonts w:ascii="Aptos Display" w:eastAsia="Times New Roman" w:hAnsi="Aptos Display" w:cs="Times New Roman"/>
-          <w:spacing w:val="-10"/>
-          <w:kern w:val="28"/>
-          <w:sz w:val="32"/>
-          <w:szCs w:val="32"/>
-        </w:rPr>
-        <w:t xml:space="preserve">(adult), </w:t>
-      </w:r>
-      <w:proofErr w:type="spellStart"/>
-      <w:r>
-        <w:rPr>
-          <w:rFonts w:ascii="Aptos Display" w:eastAsia="Times New Roman" w:hAnsi="Aptos Display" w:cs="Times New Roman"/>
-          <w:spacing w:val="-10"/>
-          <w:kern w:val="28"/>
-          <w:sz w:val="32"/>
-          <w:szCs w:val="32"/>
-        </w:rPr>
-        <w:t>bookOffering</w:t>
-      </w:r>
-      <w:proofErr w:type="spellEnd"/>
-      <w:r>
-        <w:rPr>
-          <w:rFonts w:ascii="Aptos Display" w:eastAsia="Times New Roman" w:hAnsi="Aptos Display" w:cs="Times New Roman"/>
-          <w:spacing w:val="-10"/>
-          <w:kern w:val="28"/>
-          <w:sz w:val="32"/>
-          <w:szCs w:val="32"/>
-        </w:rPr>
-        <w:t xml:space="preserve">(minor), </w:t>
-      </w:r>
-      <w:proofErr w:type="spellStart"/>
-      <w:r>
-        <w:rPr>
-          <w:rFonts w:ascii="Aptos Display" w:eastAsia="Times New Roman" w:hAnsi="Aptos Display" w:cs="Times New Roman"/>
-          <w:spacing w:val="-10"/>
-          <w:kern w:val="28"/>
-          <w:sz w:val="32"/>
-          <w:szCs w:val="32"/>
-        </w:rPr>
-        <w:t>cancelBooking</w:t>
-      </w:r>
-      <w:proofErr w:type="spellEnd"/>
+        <w:t>System Operations: bookOffering(adult), bookOffering(minor), cancelBooking</w:t>
+      </w:r>
     </w:p>
     <w:p>
       <w:pPr>
@@ -137,7 +81,6 @@
         </w:rPr>
         <w:t xml:space="preserve">Contract 1: </w:t>
       </w:r>
-      <w:proofErr w:type="spellStart"/>
       <w:r>
         <w:rPr>
           <w:rFonts w:ascii="Aptos Display" w:eastAsia="Times New Roman" w:hAnsi="Aptos Display" w:cs="Times New Roman"/>
@@ -147,7 +90,6 @@
         </w:rPr>
         <w:t>bookOffering</w:t>
       </w:r>
-      <w:proofErr w:type="spellEnd"/>
     </w:p>
     <w:p>
       <w:pPr>
@@ -171,30 +113,24 @@
         </w:rPr>
         <w:t xml:space="preserve"> </w:t>
       </w:r>
-      <w:proofErr w:type="spellStart"/>
-      <w:proofErr w:type="gramStart"/>
       <w:r>
         <w:rPr>
           <w:rFonts w:ascii="Courier New" w:eastAsia="Aptos" w:hAnsi="Courier New" w:cs="Courier New"/>
         </w:rPr>
         <w:t>bookOffering</w:t>
       </w:r>
-      <w:proofErr w:type="spellEnd"/>
       <w:r>
         <w:rPr>
           <w:rFonts w:ascii="Courier New" w:eastAsia="Aptos" w:hAnsi="Courier New" w:cs="Courier New"/>
         </w:rPr>
         <w:t>(</w:t>
       </w:r>
-      <w:proofErr w:type="spellStart"/>
-      <w:proofErr w:type="gramEnd"/>
       <w:r>
         <w:rPr>
           <w:rFonts w:ascii="Courier New" w:eastAsia="Aptos" w:hAnsi="Courier New" w:cs="Courier New"/>
         </w:rPr>
         <w:t>offeringID</w:t>
       </w:r>
-      <w:proofErr w:type="spellEnd"/>
       <w:r>
         <w:rPr>
           <w:rFonts w:ascii="Courier New" w:eastAsia="Aptos" w:hAnsi="Courier New" w:cs="Courier New"/>
@@ -276,21 +212,7 @@
         <w:rPr>
           <w:rFonts w:ascii="Courier New" w:eastAsia="Aptos" w:hAnsi="Courier New" w:cs="Courier New"/>
         </w:rPr>
-        <w:t xml:space="preserve">A valid </w:t>
-      </w:r>
-      <w:proofErr w:type="spellStart"/>
-      <w:r>
-        <w:rPr>
-          <w:rFonts w:ascii="Courier New" w:eastAsia="Aptos" w:hAnsi="Courier New" w:cs="Courier New"/>
-        </w:rPr>
-        <w:t>offeringId</w:t>
-      </w:r>
-      <w:proofErr w:type="spellEnd"/>
-      <w:r>
-        <w:rPr>
-          <w:rFonts w:ascii="Courier New" w:eastAsia="Aptos" w:hAnsi="Courier New" w:cs="Courier New"/>
-        </w:rPr>
-        <w:t xml:space="preserve"> exists</w:t>
+        <w:t>A valid offeringId exists</w:t>
       </w:r>
     </w:p>
     <w:p>
@@ -397,7 +319,6 @@
         </w:rPr>
         <w:t xml:space="preserve"> instance was created and added to the </w:t>
       </w:r>
-      <w:proofErr w:type="spellStart"/>
       <w:r>
         <w:rPr>
           <w:rFonts w:ascii="Courier New" w:eastAsia="Aptos" w:hAnsi="Courier New" w:cs="Courier New"/>
@@ -410,7 +331,6 @@
         </w:rPr>
         <w:t>Catalogue</w:t>
       </w:r>
-      <w:proofErr w:type="spellEnd"/>
       <w:r>
         <w:rPr>
           <w:rFonts w:ascii="Aptos" w:eastAsia="Aptos" w:hAnsi="Aptos" w:cs="Times New Roman"/>
@@ -455,19 +375,11 @@
         </w:rPr>
         <w:t xml:space="preserve">The given </w:t>
       </w:r>
-      <w:proofErr w:type="spellStart"/>
-      <w:r>
-        <w:rPr>
-          <w:rFonts w:ascii="Courier New" w:eastAsia="Aptos" w:hAnsi="Courier New" w:cs="Courier New"/>
-        </w:rPr>
-        <w:t>offeringId</w:t>
-      </w:r>
-      <w:proofErr w:type="spellEnd"/>
-      <w:r>
-        <w:rPr>
-          <w:rFonts w:ascii="Courier New" w:eastAsia="Aptos" w:hAnsi="Courier New" w:cs="Courier New"/>
-        </w:rPr>
-        <w:t xml:space="preserve"> </w:t>
+      <w:r>
+        <w:rPr>
+          <w:rFonts w:ascii="Courier New" w:eastAsia="Aptos" w:hAnsi="Courier New" w:cs="Courier New"/>
+        </w:rPr>
+        <w:t xml:space="preserve">offeringId </w:t>
       </w:r>
       <w:r>
         <w:rPr>
@@ -546,7 +458,6 @@
         </w:rPr>
         <w:t xml:space="preserve">Contract 2: </w:t>
       </w:r>
-      <w:proofErr w:type="spellStart"/>
       <w:r>
         <w:rPr>
           <w:rFonts w:ascii="Aptos Display" w:eastAsia="Times New Roman" w:hAnsi="Aptos Display" w:cs="Times New Roman"/>
@@ -556,7 +467,6 @@
         </w:rPr>
         <w:t>bookOffering</w:t>
       </w:r>
-      <w:proofErr w:type="spellEnd"/>
     </w:p>
     <w:p>
       <w:pPr>
@@ -580,8 +490,6 @@
         </w:rPr>
         <w:t xml:space="preserve"> </w:t>
       </w:r>
-      <w:proofErr w:type="spellStart"/>
-      <w:proofErr w:type="gramStart"/>
       <w:r>
         <w:rPr>
           <w:rFonts w:ascii="Courier New" w:eastAsia="Aptos" w:hAnsi="Courier New" w:cs="Courier New"/>
@@ -592,29 +500,7 @@
         <w:rPr>
           <w:rFonts w:ascii="Courier New" w:eastAsia="Aptos" w:hAnsi="Courier New" w:cs="Courier New"/>
         </w:rPr>
-        <w:t>Offering</w:t>
-      </w:r>
-      <w:proofErr w:type="spellEnd"/>
-      <w:r>
-        <w:rPr>
-          <w:rFonts w:ascii="Courier New" w:eastAsia="Aptos" w:hAnsi="Courier New" w:cs="Courier New"/>
-        </w:rPr>
-        <w:t>(</w:t>
-      </w:r>
-      <w:proofErr w:type="spellStart"/>
-      <w:proofErr w:type="gramEnd"/>
-      <w:r>
-        <w:rPr>
-          <w:rFonts w:ascii="Courier New" w:eastAsia="Aptos" w:hAnsi="Courier New" w:cs="Courier New"/>
-        </w:rPr>
-        <w:t>offeringID</w:t>
-      </w:r>
-      <w:proofErr w:type="spellEnd"/>
-      <w:r>
-        <w:rPr>
-          <w:rFonts w:ascii="Courier New" w:eastAsia="Aptos" w:hAnsi="Courier New" w:cs="Courier New"/>
-        </w:rPr>
-        <w:t xml:space="preserve">: integer, </w:t>
+        <w:t xml:space="preserve">Offering(offeringID: integer, </w:t>
       </w:r>
       <w:r>
         <w:rPr>
@@ -699,14 +585,12 @@
           <w:rFonts w:ascii="Aptos" w:eastAsia="Aptos" w:hAnsi="Aptos" w:cs="Times New Roman"/>
         </w:rPr>
       </w:pPr>
-      <w:proofErr w:type="spellStart"/>
       <w:r>
         <w:rPr>
           <w:rFonts w:ascii="Courier New" w:eastAsia="Aptos" w:hAnsi="Courier New" w:cs="Courier New"/>
         </w:rPr>
         <w:t>OfferingID</w:t>
       </w:r>
-      <w:proofErr w:type="spellEnd"/>
       <w:r>
         <w:rPr>
           <w:rFonts w:ascii="Aptos" w:eastAsia="Aptos" w:hAnsi="Aptos" w:cs="Times New Roman"/>
@@ -812,7 +696,6 @@
         </w:rPr>
         <w:t xml:space="preserve"> instance was created and added to the </w:t>
       </w:r>
-      <w:proofErr w:type="spellStart"/>
       <w:r>
         <w:rPr>
           <w:rFonts w:ascii="Courier New" w:eastAsia="Aptos" w:hAnsi="Courier New" w:cs="Courier New"/>
@@ -825,12 +708,30 @@
         </w:rPr>
         <w:t>Catalogue</w:t>
       </w:r>
-      <w:proofErr w:type="spellEnd"/>
       <w:r>
         <w:rPr>
           <w:rFonts w:ascii="Aptos" w:eastAsia="Aptos" w:hAnsi="Aptos" w:cs="Times New Roman"/>
         </w:rPr>
         <w:t>.</w:t>
+      </w:r>
+    </w:p>
+    <w:p>
+      <w:pPr>
+        <w:numPr>
+          <w:ilvl w:val="1"/>
+          <w:numId w:val="1"/>
+        </w:numPr>
+        <w:spacing w:line="256" w:lineRule="auto"/>
+        <w:contextualSpacing/>
+        <w:rPr>
+          <w:rFonts w:ascii="Aptos" w:eastAsia="Aptos" w:hAnsi="Aptos" w:cs="Times New Roman"/>
+        </w:rPr>
+      </w:pPr>
+      <w:r>
+        <w:rPr>
+          <w:rFonts w:ascii="Aptos" w:eastAsia="Aptos" w:hAnsi="Aptos" w:cs="Times New Roman"/>
+        </w:rPr>
+        <w:t>The client who booked is added as the legal guardian of the minor.</w:t>
       </w:r>
     </w:p>
     <w:p>
@@ -880,14 +781,12 @@
         </w:rPr>
         <w:t xml:space="preserve">No offerings were found with the given </w:t>
       </w:r>
-      <w:proofErr w:type="spellStart"/>
       <w:r>
         <w:rPr>
           <w:rFonts w:ascii="Courier New" w:eastAsia="Aptos" w:hAnsi="Courier New" w:cs="Courier New"/>
         </w:rPr>
         <w:t>offeringID</w:t>
       </w:r>
-      <w:proofErr w:type="spellEnd"/>
       <w:r>
         <w:rPr>
           <w:rFonts w:ascii="Aptos" w:eastAsia="Aptos" w:hAnsi="Aptos" w:cs="Times New Roman"/>
@@ -974,7 +873,6 @@
         </w:rPr>
         <w:t xml:space="preserve">: </w:t>
       </w:r>
-      <w:proofErr w:type="spellStart"/>
       <w:r>
         <w:rPr>
           <w:rFonts w:ascii="Aptos Display" w:eastAsia="Times New Roman" w:hAnsi="Aptos Display" w:cs="Times New Roman"/>
@@ -984,7 +882,6 @@
         </w:rPr>
         <w:t>cancelBooking</w:t>
       </w:r>
-      <w:proofErr w:type="spellEnd"/>
     </w:p>
     <w:p>
       <w:pPr>
@@ -1008,23 +905,18 @@
         </w:rPr>
         <w:t xml:space="preserve"> </w:t>
       </w:r>
-      <w:proofErr w:type="spellStart"/>
-      <w:proofErr w:type="gramStart"/>
       <w:r>
         <w:rPr>
           <w:rFonts w:ascii="Courier New" w:eastAsia="Aptos" w:hAnsi="Courier New" w:cs="Courier New"/>
         </w:rPr>
         <w:t>cancelBooking</w:t>
       </w:r>
-      <w:proofErr w:type="spellEnd"/>
       <w:r>
         <w:rPr>
           <w:rFonts w:ascii="Courier New" w:eastAsia="Aptos" w:hAnsi="Courier New" w:cs="Courier New"/>
         </w:rPr>
         <w:t>(</w:t>
       </w:r>
-      <w:proofErr w:type="spellStart"/>
-      <w:proofErr w:type="gramEnd"/>
       <w:r>
         <w:rPr>
           <w:rFonts w:ascii="Courier New" w:eastAsia="Aptos" w:hAnsi="Courier New" w:cs="Courier New"/>
@@ -1037,7 +929,6 @@
         </w:rPr>
         <w:t>ID</w:t>
       </w:r>
-      <w:proofErr w:type="spellEnd"/>
       <w:r>
         <w:rPr>
           <w:rFonts w:ascii="Courier New" w:eastAsia="Aptos" w:hAnsi="Courier New" w:cs="Courier New"/>
@@ -1109,7 +1000,6 @@
           <w:rFonts w:ascii="Aptos" w:eastAsia="Aptos" w:hAnsi="Aptos" w:cs="Times New Roman"/>
         </w:rPr>
       </w:pPr>
-      <w:proofErr w:type="spellStart"/>
       <w:r>
         <w:rPr>
           <w:rFonts w:ascii="Courier New" w:eastAsia="Aptos" w:hAnsi="Courier New" w:cs="Courier New"/>
@@ -1122,7 +1012,6 @@
         </w:rPr>
         <w:t>ID</w:t>
       </w:r>
-      <w:proofErr w:type="spellEnd"/>
       <w:r>
         <w:rPr>
           <w:rFonts w:ascii="Aptos" w:eastAsia="Aptos" w:hAnsi="Aptos" w:cs="Times New Roman"/>
@@ -1215,7 +1104,6 @@
         </w:rPr>
         <w:t xml:space="preserve"> (instance with the given </w:t>
       </w:r>
-      <w:proofErr w:type="spellStart"/>
       <w:r>
         <w:rPr>
           <w:rFonts w:ascii="Courier New" w:eastAsia="Aptos" w:hAnsi="Courier New" w:cs="Courier New"/>
@@ -1228,14 +1116,12 @@
         </w:rPr>
         <w:t>ID</w:t>
       </w:r>
-      <w:proofErr w:type="spellEnd"/>
       <w:r>
         <w:rPr>
           <w:rFonts w:ascii="Aptos" w:eastAsia="Aptos" w:hAnsi="Aptos" w:cs="Times New Roman"/>
         </w:rPr>
         <w:t xml:space="preserve">) was found, deleted and removed from the </w:t>
       </w:r>
-      <w:proofErr w:type="spellStart"/>
       <w:r>
         <w:rPr>
           <w:rFonts w:ascii="Courier New" w:eastAsia="Aptos" w:hAnsi="Courier New" w:cs="Courier New"/>
@@ -1248,7 +1134,6 @@
         </w:rPr>
         <w:t>Catalogue</w:t>
       </w:r>
-      <w:proofErr w:type="spellEnd"/>
       <w:r>
         <w:rPr>
           <w:rFonts w:ascii="Aptos" w:eastAsia="Aptos" w:hAnsi="Aptos" w:cs="Times New Roman"/>
@@ -1303,7 +1188,6 @@
         </w:rPr>
         <w:t xml:space="preserve">No offerings were found with the given </w:t>
       </w:r>
-      <w:proofErr w:type="spellStart"/>
       <w:r>
         <w:rPr>
           <w:rFonts w:ascii="Courier New" w:eastAsia="Aptos" w:hAnsi="Courier New" w:cs="Courier New"/>
@@ -1316,7 +1200,6 @@
         </w:rPr>
         <w:t>D</w:t>
       </w:r>
-      <w:proofErr w:type="spellEnd"/>
       <w:r>
         <w:rPr>
           <w:rFonts w:ascii="Aptos" w:eastAsia="Aptos" w:hAnsi="Aptos" w:cs="Times New Roman"/>
@@ -3144,6 +3027,23 @@
 </file>
 
 <file path=customXml/item1.xml><?xml version="1.0" encoding="utf-8"?>
+<p:properties xmlns:p="http://schemas.microsoft.com/office/2006/metadata/properties" xmlns:xsi="http://www.w3.org/2001/XMLSchema-instance" xmlns:pc="http://schemas.microsoft.com/office/infopath/2007/PartnerControls">
+  <documentManagement>
+    <_activity xmlns="b9246430-805d-4990-8c6c-7658ea52df43" xsi:nil="true"/>
+  </documentManagement>
+</p:properties>
+</file>
+
+<file path=customXml/item2.xml><?xml version="1.0" encoding="utf-8"?>
+<?mso-contentType ?>
+<FormTemplates xmlns="http://schemas.microsoft.com/sharepoint/v3/contenttype/forms">
+  <Display>DocumentLibraryForm</Display>
+  <Edit>DocumentLibraryForm</Edit>
+  <New>DocumentLibraryForm</New>
+</FormTemplates>
+</file>
+
+<file path=customXml/item3.xml><?xml version="1.0" encoding="utf-8"?>
 <ct:contentTypeSchema xmlns:ct="http://schemas.microsoft.com/office/2006/metadata/contentType" xmlns:ma="http://schemas.microsoft.com/office/2006/metadata/properties/metaAttributes" ct:_="" ma:_="" ma:contentTypeName="Document" ma:contentTypeID="0x0101005C60140F900EA24CB8EFF18E2CC5D192" ma:contentTypeVersion="8" ma:contentTypeDescription="Create a new document." ma:contentTypeScope="" ma:versionID="8f666829761a329eace91b6d2443ffbd">
   <xsd:schema xmlns:xsd="http://www.w3.org/2001/XMLSchema" xmlns:xs="http://www.w3.org/2001/XMLSchema" xmlns:p="http://schemas.microsoft.com/office/2006/metadata/properties" xmlns:ns3="b9246430-805d-4990-8c6c-7658ea52df43" xmlns:ns4="188d92c1-3b3a-4084-a2d3-75149eff67c8" targetNamespace="http://schemas.microsoft.com/office/2006/metadata/properties" ma:root="true" ma:fieldsID="2f5ae6c42b459eb7e99e2c64bacbf9d2" ns3:_="" ns4:_="">
     <xsd:import namespace="b9246430-805d-4990-8c6c-7658ea52df43"/>
@@ -3332,24 +3232,25 @@
 </ct:contentTypeSchema>
 </file>
 
-<file path=customXml/item2.xml><?xml version="1.0" encoding="utf-8"?>
-<?mso-contentType ?>
-<FormTemplates xmlns="http://schemas.microsoft.com/sharepoint/v3/contenttype/forms">
-  <Display>DocumentLibraryForm</Display>
-  <Edit>DocumentLibraryForm</Edit>
-  <New>DocumentLibraryForm</New>
-</FormTemplates>
+<file path=customXml/itemProps1.xml><?xml version="1.0" encoding="utf-8"?>
+<ds:datastoreItem xmlns:ds="http://schemas.openxmlformats.org/officeDocument/2006/customXml" ds:itemID="{B741262C-0094-4D39-8C66-F0570CBFBAF1}">
+  <ds:schemaRefs>
+    <ds:schemaRef ds:uri="http://schemas.microsoft.com/office/2006/metadata/properties"/>
+    <ds:schemaRef ds:uri="http://schemas.microsoft.com/office/infopath/2007/PartnerControls"/>
+    <ds:schemaRef ds:uri="b9246430-805d-4990-8c6c-7658ea52df43"/>
+  </ds:schemaRefs>
+</ds:datastoreItem>
 </file>
 
-<file path=customXml/item3.xml><?xml version="1.0" encoding="utf-8"?>
-<p:properties xmlns:p="http://schemas.microsoft.com/office/2006/metadata/properties" xmlns:xsi="http://www.w3.org/2001/XMLSchema-instance" xmlns:pc="http://schemas.microsoft.com/office/infopath/2007/PartnerControls">
-  <documentManagement>
-    <_activity xmlns="b9246430-805d-4990-8c6c-7658ea52df43" xsi:nil="true"/>
-  </documentManagement>
-</p:properties>
+<file path=customXml/itemProps2.xml><?xml version="1.0" encoding="utf-8"?>
+<ds:datastoreItem xmlns:ds="http://schemas.openxmlformats.org/officeDocument/2006/customXml" ds:itemID="{B4D84E78-B6C6-49E9-B4ED-D275C94C58F1}">
+  <ds:schemaRefs>
+    <ds:schemaRef ds:uri="http://schemas.microsoft.com/sharepoint/v3/contenttype/forms"/>
+  </ds:schemaRefs>
+</ds:datastoreItem>
 </file>
 
-<file path=customXml/itemProps1.xml><?xml version="1.0" encoding="utf-8"?>
+<file path=customXml/itemProps3.xml><?xml version="1.0" encoding="utf-8"?>
 <ds:datastoreItem xmlns:ds="http://schemas.openxmlformats.org/officeDocument/2006/customXml" ds:itemID="{D5A93BC9-4E82-40DF-9687-02558BEB8BF5}">
   <ds:schemaRefs>
     <ds:schemaRef ds:uri="http://schemas.microsoft.com/office/2006/metadata/contentType"/>
@@ -3366,22 +3267,4 @@
     <ds:schemaRef ds:uri="http://schemas.microsoft.com/internal/obd"/>
   </ds:schemaRefs>
 </ds:datastoreItem>
-</file>
-
-<file path=customXml/itemProps2.xml><?xml version="1.0" encoding="utf-8"?>
-<ds:datastoreItem xmlns:ds="http://schemas.openxmlformats.org/officeDocument/2006/customXml" ds:itemID="{B4D84E78-B6C6-49E9-B4ED-D275C94C58F1}">
-  <ds:schemaRefs>
-    <ds:schemaRef ds:uri="http://schemas.microsoft.com/sharepoint/v3/contenttype/forms"/>
-  </ds:schemaRefs>
-</ds:datastoreItem>
-</file>
-
-<file path=customXml/itemProps3.xml><?xml version="1.0" encoding="utf-8"?>
-<ds:datastoreItem xmlns:ds="http://schemas.openxmlformats.org/officeDocument/2006/customXml" ds:itemID="{B741262C-0094-4D39-8C66-F0570CBFBAF1}">
-  <ds:schemaRefs>
-    <ds:schemaRef ds:uri="http://schemas.microsoft.com/office/2006/metadata/properties"/>
-    <ds:schemaRef ds:uri="http://schemas.microsoft.com/office/infopath/2007/PartnerControls"/>
-    <ds:schemaRef ds:uri="b9246430-805d-4990-8c6c-7658ea52df43"/>
-  </ds:schemaRefs>
-</ds:datastoreItem>
 </file>
</xml_diff>